<commit_message>
updated notes in the rmd re data etc
</commit_message>
<xml_diff>
--- a/docs/Hampshire_County_GHG_Emissions_v2.0.docx
+++ b/docs/Hampshire_County_GHG_Emissions_v2.0.docx
@@ -99,7 +99,7 @@
         <w:t xml:space="preserve"> </w:t>
       </w:r>
       <w:r>
-        <w:t xml:space="preserve">BEIS</w:t>
+        <w:t xml:space="preserve">BEIS/DESNZ</w:t>
       </w:r>
       <w:r>
         <w:t xml:space="preserve"> </w:t>
@@ -180,7 +180,7 @@
         <w:t xml:space="preserve"> </w:t>
       </w:r>
       <w:r>
-        <w:t xml:space="preserve">16:44:30.490982</w:t>
+        <w:t xml:space="preserve">17:14:54.31977</w:t>
       </w:r>
     </w:p>
     <w:bookmarkStart w:id="30" w:name="about"/>
@@ -334,7 +334,7 @@
         <w:pStyle w:val="Compact"/>
       </w:pPr>
       <w:r>
-        <w:t xml:space="preserve">Version 1 - [original analysis]</w:t>
+        <w:t xml:space="preserve">Version 2.0 - [updated to use 2023 DESNZ CO2e data]</w:t>
       </w:r>
     </w:p>
     <w:bookmarkEnd w:id="25"/>
@@ -474,7 +474,7 @@
             <w:iCs/>
             <w:i/>
           </w:rPr>
-          <w:t xml:space="preserve">GHG Emissions (v2.0): 2018/19 snapshots and trends over time using the latest BEIS district level data</w:t>
+          <w:t xml:space="preserve">GHG Emissions (v2.0): 2018/19 snapshots and trends over time using the latest BEIS/DESNZ district level data</w:t>
         </w:r>
       </w:hyperlink>
       <w:r>
@@ -507,7 +507,7 @@
     </w:p>
     <w:bookmarkEnd w:id="29"/>
     <w:bookmarkEnd w:id="30"/>
-    <w:bookmarkStart w:id="34" w:name="introduction"/>
+    <w:bookmarkStart w:id="36" w:name="introduction"/>
     <w:p>
       <w:pPr>
         <w:pStyle w:val="Heading1"/>
@@ -565,13 +565,13 @@
           <w:bCs/>
           <w:b/>
         </w:rPr>
-        <w:t xml:space="preserve">CO2</w:t>
+        <w:t xml:space="preserve">CO2e</w:t>
       </w:r>
       <w:r>
         <w:t xml:space="preserve"> </w:t>
       </w:r>
       <w:r>
-        <w:t xml:space="preserve">emissions for the period 2005 to 2021 using local authority district level data from</w:t>
+        <w:t xml:space="preserve">emissions for the period 2005 onwards using the latest local authority district level data from</w:t>
       </w:r>
       <w:r>
         <w:t xml:space="preserve"> </w:t>
@@ -620,14 +620,56 @@
           <w:bCs/>
           <w:b/>
         </w:rPr>
-        <w:t xml:space="preserve">CH4</w:t>
+        <w:t xml:space="preserve">CO2e</w:t>
       </w:r>
       <w:r>
         <w:t xml:space="preserve"> </w:t>
       </w:r>
       <w:r>
-        <w:t xml:space="preserve">and</w:t>
-      </w:r>
+        <w:t xml:space="preserve">emissions for 2018/19 using the</w:t>
+      </w:r>
+      <w:r>
+        <w:t xml:space="preserve"> </w:t>
+      </w:r>
+      <w:hyperlink r:id="rId33">
+        <w:r>
+          <w:rPr>
+            <w:rStyle w:val="Hyperlink"/>
+          </w:rPr>
+          <w:t xml:space="preserve">CSE Impact tool</w:t>
+        </w:r>
+      </w:hyperlink>
+      <w:r>
+        <w:t xml:space="preserve"> </w:t>
+      </w:r>
+      <w:r>
+        <w:t xml:space="preserve">dataset;</w:t>
+      </w:r>
+    </w:p>
+    <w:p>
+      <w:pPr>
+        <w:numPr>
+          <w:ilvl w:val="0"/>
+          <w:numId w:val="1003"/>
+        </w:numPr>
+        <w:pStyle w:val="Compact"/>
+      </w:pPr>
+      <w:r>
+        <w:t xml:space="preserve">estimates of total annual</w:t>
+      </w:r>
+      <w:r>
+        <w:t xml:space="preserve"> </w:t>
+      </w:r>
+      <w:hyperlink r:id="rId34">
+        <w:r>
+          <w:rPr>
+            <w:rStyle w:val="Hyperlink"/>
+            <w:iCs/>
+            <w:i/>
+          </w:rPr>
+          <w:t xml:space="preserve">consumption-based</w:t>
+        </w:r>
+      </w:hyperlink>
       <w:r>
         <w:t xml:space="preserve"> </w:t>
       </w:r>
@@ -636,27 +678,30 @@
           <w:bCs/>
           <w:b/>
         </w:rPr>
-        <w:t xml:space="preserve">NO</w:t>
+        <w:t xml:space="preserve">CO2e</w:t>
       </w:r>
       <w:r>
         <w:t xml:space="preserve"> </w:t>
       </w:r>
       <w:r>
-        <w:t xml:space="preserve">emissions for the period XXXX to YYY using local authority district level data from</w:t>
+        <w:t xml:space="preserve">emissions for 2018/19 using the</w:t>
       </w:r>
       <w:r>
         <w:t xml:space="preserve"> </w:t>
       </w:r>
-      <w:hyperlink r:id="rId32">
+      <w:hyperlink r:id="rId33">
         <w:r>
           <w:rPr>
             <w:rStyle w:val="Hyperlink"/>
           </w:rPr>
-          <w:t xml:space="preserve">BEIS 2023 data</w:t>
+          <w:t xml:space="preserve">CSE Impact tool</w:t>
         </w:r>
       </w:hyperlink>
       <w:r>
-        <w:t xml:space="preserve">;</w:t>
+        <w:t xml:space="preserve"> </w:t>
+      </w:r>
+      <w:r>
+        <w:t xml:space="preserve">dataset.</w:t>
       </w:r>
     </w:p>
     <w:p>
@@ -713,7 +758,7 @@
       <w:r>
         <w:t xml:space="preserve"> </w:t>
       </w:r>
-      <w:hyperlink r:id="rId33">
+      <w:hyperlink r:id="rId35">
         <w:r>
           <w:rPr>
             <w:rStyle w:val="Hyperlink"/>
@@ -744,8 +789,8 @@
         <w:t xml:space="preserve">Portsmouth, Southampton and the Isle of Wight.</w:t>
       </w:r>
     </w:p>
-    <w:bookmarkEnd w:id="34"/>
-    <w:bookmarkStart w:id="39" w:name="carbon-trust-estimates"/>
+    <w:bookmarkEnd w:id="36"/>
+    <w:bookmarkStart w:id="41" w:name="carbon-trust-estimates"/>
     <w:p>
       <w:pPr>
         <w:pStyle w:val="Heading1"/>
@@ -773,7 +818,7 @@
       <w:r>
         <w:t xml:space="preserve"> </w:t>
       </w:r>
-      <w:hyperlink r:id="rId33">
+      <w:hyperlink r:id="rId35">
         <w:r>
           <w:rPr>
             <w:rStyle w:val="Hyperlink"/>
@@ -851,18 +896,18 @@
           <wp:inline>
             <wp:extent cx="5334000" cy="1541992"/>
             <wp:effectExtent b="0" l="0" r="0" t="0"/>
-            <wp:docPr descr="Hampshire emissions (CarbonTrust, 2020)" title="" id="36" name="Picture"/>
+            <wp:docPr descr="Hampshire emissions (CarbonTrust, 2020)" title="" id="38" name="Picture"/>
             <a:graphic>
               <a:graphicData uri="http://schemas.openxmlformats.org/drawingml/2006/picture">
                 <pic:pic>
                   <pic:nvPicPr>
-                    <pic:cNvPr descr="../includes/hcc_strategy_emissions_trend_plot.png" id="37" name="Picture"/>
+                    <pic:cNvPr descr="../includes/hcc_strategy_emissions_trend_plot.png" id="39" name="Picture"/>
                     <pic:cNvPicPr>
                       <a:picLocks noChangeArrowheads="1" noChangeAspect="1"/>
                     </pic:cNvPicPr>
                   </pic:nvPicPr>
                   <pic:blipFill>
-                    <a:blip r:embed="rId35"/>
+                    <a:blip r:embed="rId37"/>
                     <a:stretch>
                       <a:fillRect/>
                     </a:stretch>
@@ -907,7 +952,7 @@
       <w:r>
         <w:t xml:space="preserve"> </w:t>
       </w:r>
-      <w:hyperlink r:id="rId38">
+      <w:hyperlink r:id="rId40">
         <w:r>
           <w:rPr>
             <w:rStyle w:val="Hyperlink"/>
@@ -966,8 +1011,8 @@
         <w:t xml:space="preserve">Using the proportion values in the figure above, this gives a total of 8,446 kT CO2 for the 11 districts.</w:t>
       </w:r>
     </w:p>
-    <w:bookmarkEnd w:id="39"/>
-    <w:bookmarkStart w:id="73" w:name="Xf416ea0e68088a6c6bd281d8e67ddbb35e1fe0e"/>
+    <w:bookmarkEnd w:id="41"/>
+    <w:bookmarkStart w:id="75" w:name="X181bad8dad9ea1885e9e03c9992d6858cd2692b"/>
     <w:p>
       <w:pPr>
         <w:pStyle w:val="Heading1"/>
@@ -982,7 +1027,7 @@
         <w:tab/>
       </w:r>
       <w:r>
-        <w:t xml:space="preserve">BEIS: Territorial CO2 emissions (2005 to current)</w:t>
+        <w:t xml:space="preserve">BEIS/DESNZ: Territorial CO2 emissions (2005 to current)</w:t>
       </w:r>
     </w:p>
     <w:p>
@@ -1000,31 +1045,14 @@
           <w:rPr>
             <w:rStyle w:val="Hyperlink"/>
           </w:rPr>
-          <w:t xml:space="preserve">BEIS National Statistics</w:t>
+          <w:t xml:space="preserve">BEIS/DESNZ National Statistics</w:t>
         </w:r>
       </w:hyperlink>
       <w:r>
         <w:t xml:space="preserve"> </w:t>
       </w:r>
       <w:r>
-        <w:t xml:space="preserve">use the end-user</w:t>
-      </w:r>
-      <w:r>
-        <w:t xml:space="preserve"> </w:t>
-      </w:r>
-      <w:hyperlink r:id="rId40">
-        <w:r>
-          <w:rPr>
-            <w:rStyle w:val="Hyperlink"/>
-          </w:rPr>
-          <w:t xml:space="preserve">territorial emissions method</w:t>
-        </w:r>
-      </w:hyperlink>
-      <w:r>
-        <w:t xml:space="preserve"> </w:t>
-      </w:r>
-      <w:r>
-        <w:t xml:space="preserve">(</w:t>
+        <w:t xml:space="preserve">use the end-user territorial emissions method(</w:t>
       </w:r>
       <w:r>
         <w:rPr>
@@ -1048,23 +1076,7 @@
         <w:t xml:space="preserve">”</w:t>
       </w:r>
       <w:r>
-        <w:t xml:space="preserve">) and include</w:t>
-      </w:r>
-      <w:r>
-        <w:t xml:space="preserve"> </w:t>
-      </w:r>
-      <w:r>
-        <w:rPr>
-          <w:iCs/>
-          <w:i/>
-        </w:rPr>
-        <w:t xml:space="preserve">only</w:t>
-      </w:r>
-      <w:r>
-        <w:t xml:space="preserve"> </w:t>
-      </w:r>
-      <w:r>
-        <w:t xml:space="preserve">CO2 emissions. As a result international aviation and shipping are</w:t>
+        <w:t xml:space="preserve">). As a result international aviation and shipping are</w:t>
       </w:r>
       <w:r>
         <w:t xml:space="preserve"> </w:t>
@@ -1156,7 +1168,7 @@
       <w:r>
         <w:t xml:space="preserve">(</w:t>
       </w:r>
-      <w:hyperlink r:id="rId40">
+      <w:hyperlink r:id="rId42">
         <w:r>
           <w:rPr>
             <w:rStyle w:val="Hyperlink"/>
@@ -1239,7 +1251,7 @@
       <w:r>
         <w:t xml:space="preserve"> </w:t>
       </w:r>
-      <w:hyperlink r:id="rId41">
+      <w:hyperlink r:id="rId43">
         <w:r>
           <w:rPr>
             <w:rStyle w:val="Hyperlink"/>
@@ -1254,7 +1266,7 @@
         <w:t xml:space="preserve">which can be used to compare the spatial distribution of different emissions sources at district level.</w:t>
       </w:r>
     </w:p>
-    <w:bookmarkStart w:id="54" w:name="trends-over-time"/>
+    <w:bookmarkStart w:id="56" w:name="trends-over-time"/>
     <w:p>
       <w:pPr>
         <w:pStyle w:val="Heading2"/>
@@ -1312,18 +1324,18 @@
           <wp:inline>
             <wp:extent cx="5334000" cy="6400800"/>
             <wp:effectExtent b="0" l="0" r="0" t="0"/>
-            <wp:docPr descr="Figure 4.1: BEIS CO2 emissions by category (Hampshire)" title="" id="43" name="Picture"/>
+            <wp:docPr descr="Figure 4.1: BEIS CO2 emissions by category (Hampshire)" title="" id="45" name="Picture"/>
             <a:graphic>
               <a:graphicData uri="http://schemas.openxmlformats.org/drawingml/2006/picture">
                 <pic:pic>
                   <pic:nvPicPr>
-                    <pic:cNvPr descr="/Users/ben/repos/git.soton/ba1e12/forks/SERG/HCC-engagement/hampshire-ghg-emissions/docs/Hampshire_County_GHG_Emissions_v2.0_files/figure-docx/hampshireBEISCO2TotalTrends-1.png" id="44" name="Picture"/>
+                    <pic:cNvPr descr="/Users/ben/repos/git.soton/ba1e12/forks/SERG/HCC-engagement/hampshire-ghg-emissions/docs/Hampshire_County_GHG_Emissions_v2.0_files/figure-docx/hampshireBEISCO2TotalTrends-1.png" id="46" name="Picture"/>
                     <pic:cNvPicPr>
                       <a:picLocks noChangeArrowheads="1" noChangeAspect="1"/>
                     </pic:cNvPicPr>
                   </pic:nvPicPr>
                   <pic:blipFill>
-                    <a:blip r:embed="rId42"/>
+                    <a:blip r:embed="rId44"/>
                     <a:stretch>
                       <a:fillRect/>
                     </a:stretch>
@@ -1354,8 +1366,8 @@
       <w:pPr>
         <w:pStyle w:val="ImageCaption"/>
       </w:pPr>
-      <w:bookmarkStart w:id="45" w:name="fig:hampshireBEISCO2TotalTrends"/>
-      <w:bookmarkEnd w:id="45"/>
+      <w:bookmarkStart w:id="47" w:name="fig:hampshireBEISCO2TotalTrends"/>
+      <w:bookmarkEnd w:id="47"/>
       <w:r>
         <w:t xml:space="preserve">Figure 4.1: BEIS CO2 emissions by category (Hampshire)</w:t>
       </w:r>
@@ -1419,18 +1431,18 @@
           <wp:inline>
             <wp:extent cx="5334000" cy="6400800"/>
             <wp:effectExtent b="0" l="0" r="0" t="0"/>
-            <wp:docPr descr="Figure 4.2: BEIS CO2 emissions by category (Hampshire)" title="" id="47" name="Picture"/>
+            <wp:docPr descr="Figure 4.2: BEIS CO2 emissions by category (Hampshire)" title="" id="49" name="Picture"/>
             <a:graphic>
               <a:graphicData uri="http://schemas.openxmlformats.org/drawingml/2006/picture">
                 <pic:pic>
                   <pic:nvPicPr>
-                    <pic:cNvPr descr="/Users/ben/repos/git.soton/ba1e12/forks/SERG/HCC-engagement/hampshire-ghg-emissions/docs/Hampshire_County_GHG_Emissions_v2.0_files/figure-docx/hampshireBEISCO2TotalTrendsLine-1.png" id="48" name="Picture"/>
+                    <pic:cNvPr descr="/Users/ben/repos/git.soton/ba1e12/forks/SERG/HCC-engagement/hampshire-ghg-emissions/docs/Hampshire_County_GHG_Emissions_v2.0_files/figure-docx/hampshireBEISCO2TotalTrendsLine-1.png" id="50" name="Picture"/>
                     <pic:cNvPicPr>
                       <a:picLocks noChangeArrowheads="1" noChangeAspect="1"/>
                     </pic:cNvPicPr>
                   </pic:nvPicPr>
                   <pic:blipFill>
-                    <a:blip r:embed="rId46"/>
+                    <a:blip r:embed="rId48"/>
                     <a:stretch>
                       <a:fillRect/>
                     </a:stretch>
@@ -1461,8 +1473,8 @@
       <w:pPr>
         <w:pStyle w:val="ImageCaption"/>
       </w:pPr>
-      <w:bookmarkStart w:id="49" w:name="fig:hampshireBEISCO2TotalTrendsLine"/>
-      <w:bookmarkEnd w:id="49"/>
+      <w:bookmarkStart w:id="51" w:name="fig:hampshireBEISCO2TotalTrendsLine"/>
+      <w:bookmarkEnd w:id="51"/>
       <w:r>
         <w:t xml:space="preserve">Figure 4.2: BEIS CO2 emissions by category (Hampshire)</w:t>
       </w:r>
@@ -1496,18 +1508,18 @@
           <wp:inline>
             <wp:extent cx="5334000" cy="6400800"/>
             <wp:effectExtent b="0" l="0" r="0" t="0"/>
-            <wp:docPr descr="Figure 4.3: BEIS CO2 emissions by category (Hampshire)" title="" id="51" name="Picture"/>
+            <wp:docPr descr="Figure 4.3: BEIS CO2 emissions by category (Hampshire)" title="" id="53" name="Picture"/>
             <a:graphic>
               <a:graphicData uri="http://schemas.openxmlformats.org/drawingml/2006/picture">
                 <pic:pic>
                   <pic:nvPicPr>
-                    <pic:cNvPr descr="/Users/ben/repos/git.soton/ba1e12/forks/SERG/HCC-engagement/hampshire-ghg-emissions/docs/Hampshire_County_GHG_Emissions_v2.0_files/figure-docx/hampshireBEISCO2TotalTrendsLinePlotly-1.png" id="52" name="Picture"/>
+                    <pic:cNvPr descr="/Users/ben/repos/git.soton/ba1e12/forks/SERG/HCC-engagement/hampshire-ghg-emissions/docs/Hampshire_County_GHG_Emissions_v2.0_files/figure-docx/hampshireBEISCO2TotalTrendsLinePlotly-1.png" id="54" name="Picture"/>
                     <pic:cNvPicPr>
                       <a:picLocks noChangeArrowheads="1" noChangeAspect="1"/>
                     </pic:cNvPicPr>
                   </pic:nvPicPr>
                   <pic:blipFill>
-                    <a:blip r:embed="rId50"/>
+                    <a:blip r:embed="rId52"/>
                     <a:stretch>
                       <a:fillRect/>
                     </a:stretch>
@@ -1538,14 +1550,14 @@
       <w:pPr>
         <w:pStyle w:val="ImageCaption"/>
       </w:pPr>
-      <w:bookmarkStart w:id="53" w:name="X0f21c0eb7269cb97b20a53baad046afc7d7b5be"/>
-      <w:bookmarkEnd w:id="53"/>
+      <w:bookmarkStart w:id="55" w:name="X0f21c0eb7269cb97b20a53baad046afc7d7b5be"/>
+      <w:bookmarkEnd w:id="55"/>
       <w:r>
         <w:t xml:space="preserve">Figure 4.3: BEIS CO2 emissions by category (Hampshire)</w:t>
       </w:r>
     </w:p>
-    <w:bookmarkEnd w:id="54"/>
-    <w:bookmarkStart w:id="65" w:name="baseline"/>
+    <w:bookmarkEnd w:id="56"/>
+    <w:bookmarkStart w:id="67" w:name="baseline"/>
     <w:p>
       <w:pPr>
         <w:pStyle w:val="Heading2"/>
@@ -1587,8 +1599,8 @@
       <w:pPr>
         <w:pStyle w:val="TableCaption"/>
       </w:pPr>
-      <w:bookmarkStart w:id="55" w:name="tab:hampshireBEISCO2Total"/>
-      <w:bookmarkEnd w:id="55"/>
+      <w:bookmarkStart w:id="57" w:name="tab:hampshireBEISCO2Total"/>
+      <w:bookmarkEnd w:id="57"/>
       <w:r>
         <w:t xml:space="preserve">Table 4.1:</w:t>
       </w:r>
@@ -1813,18 +1825,18 @@
           <wp:inline>
             <wp:extent cx="5334000" cy="4267200"/>
             <wp:effectExtent b="0" l="0" r="0" t="0"/>
-            <wp:docPr descr="Figure 4.4: BEIS CO2e emissions by category (Hampshire, 2019 ordered by emissions value)" title="" id="57" name="Picture"/>
+            <wp:docPr descr="Figure 4.4: BEIS CO2e emissions by category (Hampshire, 2019 ordered by emissions value)" title="" id="59" name="Picture"/>
             <a:graphic>
               <a:graphicData uri="http://schemas.openxmlformats.org/drawingml/2006/picture">
                 <pic:pic>
                   <pic:nvPicPr>
-                    <pic:cNvPr descr="/Users/ben/repos/git.soton/ba1e12/forks/SERG/HCC-engagement/hampshire-ghg-emissions/docs/Hampshire_County_GHG_Emissions_v2.0_files/figure-docx/hampshireBEISCO2TotalByCat-1.png" id="58" name="Picture"/>
+                    <pic:cNvPr descr="/Users/ben/repos/git.soton/ba1e12/forks/SERG/HCC-engagement/hampshire-ghg-emissions/docs/Hampshire_County_GHG_Emissions_v2.0_files/figure-docx/hampshireBEISCO2TotalByCat-1.png" id="60" name="Picture"/>
                     <pic:cNvPicPr>
                       <a:picLocks noChangeArrowheads="1" noChangeAspect="1"/>
                     </pic:cNvPicPr>
                   </pic:nvPicPr>
                   <pic:blipFill>
-                    <a:blip r:embed="rId56"/>
+                    <a:blip r:embed="rId58"/>
                     <a:stretch>
                       <a:fillRect/>
                     </a:stretch>
@@ -1855,8 +1867,8 @@
       <w:pPr>
         <w:pStyle w:val="ImageCaption"/>
       </w:pPr>
-      <w:bookmarkStart w:id="59" w:name="fig:hampshireBEISCO2TotalByCat"/>
-      <w:bookmarkEnd w:id="59"/>
+      <w:bookmarkStart w:id="61" w:name="fig:hampshireBEISCO2TotalByCat"/>
+      <w:bookmarkEnd w:id="61"/>
       <w:r>
         <w:t xml:space="preserve">Figure 4.4: BEIS CO2e emissions by category (Hampshire, 2019 ordered by emissions value)</w:t>
       </w:r>
@@ -1930,18 +1942,18 @@
           <wp:inline>
             <wp:extent cx="5334000" cy="4267200"/>
             <wp:effectExtent b="0" l="0" r="0" t="0"/>
-            <wp:docPr descr="Figure 4.5: Plot of cumulative emissions (BEIS, 2019)" title="" id="61" name="Picture"/>
+            <wp:docPr descr="Figure 4.5: Plot of cumulative emissions (BEIS, 2019)" title="" id="63" name="Picture"/>
             <a:graphic>
               <a:graphicData uri="http://schemas.openxmlformats.org/drawingml/2006/picture">
                 <pic:pic>
                   <pic:nvPicPr>
-                    <pic:cNvPr descr="/Users/ben/repos/git.soton/ba1e12/forks/SERG/HCC-engagement/hampshire-ghg-emissions/docs/Hampshire_County_GHG_Emissions_v2.0_files/figure-docx/beisCumulativeDot-1.png" id="62" name="Picture"/>
+                    <pic:cNvPr descr="/Users/ben/repos/git.soton/ba1e12/forks/SERG/HCC-engagement/hampshire-ghg-emissions/docs/Hampshire_County_GHG_Emissions_v2.0_files/figure-docx/beisCumulativeDot-1.png" id="64" name="Picture"/>
                     <pic:cNvPicPr>
                       <a:picLocks noChangeArrowheads="1" noChangeAspect="1"/>
                     </pic:cNvPicPr>
                   </pic:nvPicPr>
                   <pic:blipFill>
-                    <a:blip r:embed="rId60"/>
+                    <a:blip r:embed="rId62"/>
                     <a:stretch>
                       <a:fillRect/>
                     </a:stretch>
@@ -1972,8 +1984,8 @@
       <w:pPr>
         <w:pStyle w:val="ImageCaption"/>
       </w:pPr>
-      <w:bookmarkStart w:id="63" w:name="fig:beisCumulativeDot"/>
-      <w:bookmarkEnd w:id="63"/>
+      <w:bookmarkStart w:id="65" w:name="fig:beisCumulativeDot"/>
+      <w:bookmarkEnd w:id="65"/>
       <w:r>
         <w:t xml:space="preserve">Figure 4.5: Plot of cumulative emissions (BEIS, 2019)</w:t>
       </w:r>
@@ -2076,7 +2088,7 @@
       <w:r>
         <w:t xml:space="preserve"> </w:t>
       </w:r>
-      <w:hyperlink r:id="rId64">
+      <w:hyperlink r:id="rId66">
         <w:r>
           <w:rPr>
             <w:rStyle w:val="Hyperlink"/>
@@ -2149,8 +2161,8 @@
         <w:t xml:space="preserve">by industry. Although emissions from domestic gas use have also fallen over time they appear to have stabilised since 2014. Perhaps of most concern given their dominant contribution however is the relative stability of road transport emissions over the 2005 - 2019 period.</w:t>
       </w:r>
     </w:p>
-    <w:bookmarkEnd w:id="65"/>
-    <w:bookmarkStart w:id="72" w:name="latest-data-2021"/>
+    <w:bookmarkEnd w:id="67"/>
+    <w:bookmarkStart w:id="74" w:name="latest-data-2021"/>
     <w:p>
       <w:pPr>
         <w:pStyle w:val="Heading2"/>
@@ -2177,18 +2189,18 @@
           <wp:inline>
             <wp:extent cx="5334000" cy="4267200"/>
             <wp:effectExtent b="0" l="0" r="0" t="0"/>
-            <wp:docPr descr="" title="" id="67" name="Picture"/>
+            <wp:docPr descr="" title="" id="69" name="Picture"/>
             <a:graphic>
               <a:graphicData uri="http://schemas.openxmlformats.org/drawingml/2006/picture">
                 <pic:pic>
                   <pic:nvPicPr>
-                    <pic:cNvPr descr="/Users/ben/repos/git.soton/ba1e12/forks/SERG/HCC-engagement/hampshire-ghg-emissions/docs/Hampshire_County_GHG_Emissions_v2.0_files/figure-docx/colPltLatestYear-1.png" id="68" name="Picture"/>
+                    <pic:cNvPr descr="/Users/ben/repos/git.soton/ba1e12/forks/SERG/HCC-engagement/hampshire-ghg-emissions/docs/Hampshire_County_GHG_Emissions_v2.0_files/figure-docx/colPltLatestYear-1.png" id="70" name="Picture"/>
                     <pic:cNvPicPr>
                       <a:picLocks noChangeArrowheads="1" noChangeAspect="1"/>
                     </pic:cNvPicPr>
                   </pic:nvPicPr>
                   <pic:blipFill>
-                    <a:blip r:embed="rId66"/>
+                    <a:blip r:embed="rId68"/>
                     <a:stretch>
                       <a:fillRect/>
                     </a:stretch>
@@ -2235,18 +2247,18 @@
           <wp:inline>
             <wp:extent cx="5334000" cy="4267200"/>
             <wp:effectExtent b="0" l="0" r="0" t="0"/>
-            <wp:docPr descr="" title="" id="70" name="Picture"/>
+            <wp:docPr descr="" title="" id="72" name="Picture"/>
             <a:graphic>
               <a:graphicData uri="http://schemas.openxmlformats.org/drawingml/2006/picture">
                 <pic:pic>
                   <pic:nvPicPr>
-                    <pic:cNvPr descr="/Users/ben/repos/git.soton/ba1e12/forks/SERG/HCC-engagement/hampshire-ghg-emissions/docs/Hampshire_County_GHG_Emissions_v2.0_files/figure-docx/dotPltLatestYear-1.png" id="71" name="Picture"/>
+                    <pic:cNvPr descr="/Users/ben/repos/git.soton/ba1e12/forks/SERG/HCC-engagement/hampshire-ghg-emissions/docs/Hampshire_County_GHG_Emissions_v2.0_files/figure-docx/dotPltLatestYear-1.png" id="73" name="Picture"/>
                     <pic:cNvPicPr>
                       <a:picLocks noChangeArrowheads="1" noChangeAspect="1"/>
                     </pic:cNvPicPr>
                   </pic:nvPicPr>
                   <pic:blipFill>
-                    <a:blip r:embed="rId69"/>
+                    <a:blip r:embed="rId71"/>
                     <a:stretch>
                       <a:fillRect/>
                     </a:stretch>
@@ -2284,9 +2296,9 @@
         <w:t xml:space="preserve">## Saving 5 x 4 in image</w:t>
       </w:r>
     </w:p>
-    <w:bookmarkEnd w:id="72"/>
-    <w:bookmarkEnd w:id="73"/>
-    <w:bookmarkStart w:id="89" w:name="X8fb59097e6b5ef6cc1577c0addd80b03163710a"/>
+    <w:bookmarkEnd w:id="74"/>
+    <w:bookmarkEnd w:id="75"/>
+    <w:bookmarkStart w:id="91" w:name="X8fb59097e6b5ef6cc1577c0addd80b03163710a"/>
     <w:p>
       <w:pPr>
         <w:pStyle w:val="Heading1"/>
@@ -2346,7 +2358,7 @@
       <w:r>
         <w:t xml:space="preserve"> </w:t>
       </w:r>
-      <w:hyperlink r:id="rId74">
+      <w:hyperlink r:id="rId76">
         <w:r>
           <w:rPr>
             <w:rStyle w:val="Hyperlink"/>
@@ -2360,7 +2372,7 @@
       <w:r>
         <w:t xml:space="preserve"> </w:t>
       </w:r>
-      <w:hyperlink r:id="rId75">
+      <w:hyperlink r:id="rId77">
         <w:r>
           <w:rPr>
             <w:rStyle w:val="Hyperlink"/>
@@ -2433,7 +2445,7 @@
       <w:r>
         <w:t xml:space="preserve"> </w:t>
       </w:r>
-      <w:hyperlink r:id="rId76">
+      <w:hyperlink r:id="rId78">
         <w:r>
           <w:rPr>
             <w:rStyle w:val="Hyperlink"/>
@@ -2607,7 +2619,7 @@
         <w:t xml:space="preserve">## Total emissions check: 12110 kT CO2e</w:t>
       </w:r>
     </w:p>
-    <w:bookmarkStart w:id="88" w:name="baseline-1"/>
+    <w:bookmarkStart w:id="90" w:name="baseline-1"/>
     <w:p>
       <w:pPr>
         <w:pStyle w:val="Heading2"/>
@@ -2649,8 +2661,8 @@
       <w:pPr>
         <w:pStyle w:val="TableCaption"/>
       </w:pPr>
-      <w:bookmarkStart w:id="77" w:name="tab:hampshireCSETerrTotal"/>
-      <w:bookmarkEnd w:id="77"/>
+      <w:bookmarkStart w:id="79" w:name="tab:hampshireCSETerrTotal"/>
+      <w:bookmarkEnd w:id="79"/>
       <w:r>
         <w:t xml:space="preserve">Table 5.1:</w:t>
       </w:r>
@@ -2816,8 +2828,8 @@
       <w:pPr>
         <w:pStyle w:val="TableCaption"/>
       </w:pPr>
-      <w:bookmarkStart w:id="78" w:name="tab:hampshireCSEterrTotalByCat"/>
-      <w:bookmarkEnd w:id="78"/>
+      <w:bookmarkStart w:id="80" w:name="tab:hampshireCSEterrTotalByCat"/>
+      <w:bookmarkEnd w:id="80"/>
       <w:r>
         <w:t xml:space="preserve">Table 5.2:</w:t>
       </w:r>
@@ -5759,18 +5771,18 @@
           <wp:inline>
             <wp:extent cx="5334000" cy="4267200"/>
             <wp:effectExtent b="0" l="0" r="0" t="0"/>
-            <wp:docPr descr="Figure 5.1: CSE all territorial emissions by category (Hampshire, 2019 ordered by emissions value)" title="" id="80" name="Picture"/>
+            <wp:docPr descr="Figure 5.1: CSE all territorial emissions by category (Hampshire, 2019 ordered by emissions value)" title="" id="82" name="Picture"/>
             <a:graphic>
               <a:graphicData uri="http://schemas.openxmlformats.org/drawingml/2006/picture">
                 <pic:pic>
                   <pic:nvPicPr>
-                    <pic:cNvPr descr="/Users/ben/repos/git.soton/ba1e12/forks/SERG/HCC-engagement/hampshire-ghg-emissions/docs/Hampshire_County_GHG_Emissions_v2.0_files/figure-docx/hampshireCSEterrTotalByCat-1.png" id="81" name="Picture"/>
+                    <pic:cNvPr descr="/Users/ben/repos/git.soton/ba1e12/forks/SERG/HCC-engagement/hampshire-ghg-emissions/docs/Hampshire_County_GHG_Emissions_v2.0_files/figure-docx/hampshireCSEterrTotalByCat-1.png" id="83" name="Picture"/>
                     <pic:cNvPicPr>
                       <a:picLocks noChangeArrowheads="1" noChangeAspect="1"/>
                     </pic:cNvPicPr>
                   </pic:nvPicPr>
                   <pic:blipFill>
-                    <a:blip r:embed="rId79"/>
+                    <a:blip r:embed="rId81"/>
                     <a:stretch>
                       <a:fillRect/>
                     </a:stretch>
@@ -5801,8 +5813,8 @@
       <w:pPr>
         <w:pStyle w:val="ImageCaption"/>
       </w:pPr>
-      <w:bookmarkStart w:id="82" w:name="fig:hampshireCSEterrTotalByCat"/>
-      <w:bookmarkEnd w:id="82"/>
+      <w:bookmarkStart w:id="84" w:name="fig:hampshireCSEterrTotalByCat"/>
+      <w:bookmarkEnd w:id="84"/>
       <w:r>
         <w:t xml:space="preserve">Figure 5.1: CSE all territorial emissions by category (Hampshire, 2019 ordered by emissions value)</w:t>
       </w:r>
@@ -5865,18 +5877,18 @@
           <wp:inline>
             <wp:extent cx="5334000" cy="4267200"/>
             <wp:effectExtent b="0" l="0" r="0" t="0"/>
-            <wp:docPr descr="Figure 5.2: Plot of cumulative emissions (BEIS, 2019)" title="" id="84" name="Picture"/>
+            <wp:docPr descr="Figure 5.2: Plot of cumulative emissions (BEIS, 2019)" title="" id="86" name="Picture"/>
             <a:graphic>
               <a:graphicData uri="http://schemas.openxmlformats.org/drawingml/2006/picture">
                 <pic:pic>
                   <pic:nvPicPr>
-                    <pic:cNvPr descr="/Users/ben/repos/git.soton/ba1e12/forks/SERG/HCC-engagement/hampshire-ghg-emissions/docs/Hampshire_County_GHG_Emissions_v2.0_files/figure-docx/cseTerrCumulative-1.png" id="85" name="Picture"/>
+                    <pic:cNvPr descr="/Users/ben/repos/git.soton/ba1e12/forks/SERG/HCC-engagement/hampshire-ghg-emissions/docs/Hampshire_County_GHG_Emissions_v2.0_files/figure-docx/cseTerrCumulative-1.png" id="87" name="Picture"/>
                     <pic:cNvPicPr>
                       <a:picLocks noChangeArrowheads="1" noChangeAspect="1"/>
                     </pic:cNvPicPr>
                   </pic:nvPicPr>
                   <pic:blipFill>
-                    <a:blip r:embed="rId83"/>
+                    <a:blip r:embed="rId85"/>
                     <a:stretch>
                       <a:fillRect/>
                     </a:stretch>
@@ -5907,8 +5919,8 @@
       <w:pPr>
         <w:pStyle w:val="ImageCaption"/>
       </w:pPr>
-      <w:bookmarkStart w:id="86" w:name="fig:cseTerrCumulative"/>
-      <w:bookmarkEnd w:id="86"/>
+      <w:bookmarkStart w:id="88" w:name="fig:cseTerrCumulative"/>
+      <w:bookmarkEnd w:id="88"/>
       <w:r>
         <w:t xml:space="preserve">Figure 5.2: Plot of cumulative emissions (BEIS, 2019)</w:t>
       </w:r>
@@ -6149,7 +6161,7 @@
       <w:r>
         <w:t xml:space="preserve"> </w:t>
       </w:r>
-      <w:hyperlink r:id="rId87">
+      <w:hyperlink r:id="rId89">
         <w:r>
           <w:rPr>
             <w:rStyle w:val="Hyperlink"/>
@@ -6161,9 +6173,9 @@
         <w:t xml:space="preserve">).</w:t>
       </w:r>
     </w:p>
-    <w:bookmarkEnd w:id="88"/>
-    <w:bookmarkEnd w:id="89"/>
-    <w:bookmarkStart w:id="101" w:name="X7d815c1eeee7730e87ef220286b10736b0fa345"/>
+    <w:bookmarkEnd w:id="90"/>
+    <w:bookmarkEnd w:id="91"/>
+    <w:bookmarkStart w:id="103" w:name="X7d815c1eeee7730e87ef220286b10736b0fa345"/>
     <w:p>
       <w:pPr>
         <w:pStyle w:val="Heading1"/>
@@ -6255,7 +6267,7 @@
         <w:t xml:space="preserve">## Total emissions check: 13633 kT CO2e</w:t>
       </w:r>
     </w:p>
-    <w:bookmarkStart w:id="100" w:name="baseline-2"/>
+    <w:bookmarkStart w:id="102" w:name="baseline-2"/>
     <w:p>
       <w:pPr>
         <w:pStyle w:val="Heading2"/>
@@ -6297,8 +6309,8 @@
       <w:pPr>
         <w:pStyle w:val="TableCaption"/>
       </w:pPr>
-      <w:bookmarkStart w:id="90" w:name="tab:hampshireCSEConsTotal"/>
-      <w:bookmarkEnd w:id="90"/>
+      <w:bookmarkStart w:id="92" w:name="tab:hampshireCSEConsTotal"/>
+      <w:bookmarkEnd w:id="92"/>
       <w:r>
         <w:t xml:space="preserve">Table 6.1:</w:t>
       </w:r>
@@ -6472,8 +6484,8 @@
       <w:pPr>
         <w:pStyle w:val="TableCaption"/>
       </w:pPr>
-      <w:bookmarkStart w:id="91" w:name="tab:hampshireCSEconsTotalByCat"/>
-      <w:bookmarkEnd w:id="91"/>
+      <w:bookmarkStart w:id="93" w:name="tab:hampshireCSEconsTotalByCat"/>
+      <w:bookmarkEnd w:id="93"/>
       <w:r>
         <w:t xml:space="preserve">Table 6.2:</w:t>
       </w:r>
@@ -8725,18 +8737,18 @@
           <wp:inline>
             <wp:extent cx="5334000" cy="4267200"/>
             <wp:effectExtent b="0" l="0" r="0" t="0"/>
-            <wp:docPr descr="Figure 6.1: CSE all territorial emissions ordered by category value (Hampshire, 2019 ordered by emissions value)" title="" id="93" name="Picture"/>
+            <wp:docPr descr="Figure 6.1: CSE all territorial emissions ordered by category value (Hampshire, 2019 ordered by emissions value)" title="" id="95" name="Picture"/>
             <a:graphic>
               <a:graphicData uri="http://schemas.openxmlformats.org/drawingml/2006/picture">
                 <pic:pic>
                   <pic:nvPicPr>
-                    <pic:cNvPr descr="/Users/ben/repos/git.soton/ba1e12/forks/SERG/HCC-engagement/hampshire-ghg-emissions/docs/Hampshire_County_GHG_Emissions_v2.0_files/figure-docx/hampshireCSEconsTotalByCat-1.png" id="94" name="Picture"/>
+                    <pic:cNvPr descr="/Users/ben/repos/git.soton/ba1e12/forks/SERG/HCC-engagement/hampshire-ghg-emissions/docs/Hampshire_County_GHG_Emissions_v2.0_files/figure-docx/hampshireCSEconsTotalByCat-1.png" id="96" name="Picture"/>
                     <pic:cNvPicPr>
                       <a:picLocks noChangeArrowheads="1" noChangeAspect="1"/>
                     </pic:cNvPicPr>
                   </pic:nvPicPr>
                   <pic:blipFill>
-                    <a:blip r:embed="rId92"/>
+                    <a:blip r:embed="rId94"/>
                     <a:stretch>
                       <a:fillRect/>
                     </a:stretch>
@@ -8767,8 +8779,8 @@
       <w:pPr>
         <w:pStyle w:val="ImageCaption"/>
       </w:pPr>
-      <w:bookmarkStart w:id="95" w:name="fig:hampshireCSEconsTotalByCat"/>
-      <w:bookmarkEnd w:id="95"/>
+      <w:bookmarkStart w:id="97" w:name="fig:hampshireCSEconsTotalByCat"/>
+      <w:bookmarkEnd w:id="97"/>
       <w:r>
         <w:t xml:space="preserve">Figure 6.1: CSE all territorial emissions ordered by category value (Hampshire, 2019 ordered by emissions value)</w:t>
       </w:r>
@@ -8813,18 +8825,18 @@
           <wp:inline>
             <wp:extent cx="5334000" cy="4267200"/>
             <wp:effectExtent b="0" l="0" r="0" t="0"/>
-            <wp:docPr descr="Figure 6.2: Plot of cumulative emissions (BEIS, 2019)" title="" id="97" name="Picture"/>
+            <wp:docPr descr="Figure 6.2: Plot of cumulative emissions (BEIS, 2019)" title="" id="99" name="Picture"/>
             <a:graphic>
               <a:graphicData uri="http://schemas.openxmlformats.org/drawingml/2006/picture">
                 <pic:pic>
                   <pic:nvPicPr>
-                    <pic:cNvPr descr="/Users/ben/repos/git.soton/ba1e12/forks/SERG/HCC-engagement/hampshire-ghg-emissions/docs/Hampshire_County_GHG_Emissions_v2.0_files/figure-docx/cseConsCumulative-1.png" id="98" name="Picture"/>
+                    <pic:cNvPr descr="/Users/ben/repos/git.soton/ba1e12/forks/SERG/HCC-engagement/hampshire-ghg-emissions/docs/Hampshire_County_GHG_Emissions_v2.0_files/figure-docx/cseConsCumulative-1.png" id="100" name="Picture"/>
                     <pic:cNvPicPr>
                       <a:picLocks noChangeArrowheads="1" noChangeAspect="1"/>
                     </pic:cNvPicPr>
                   </pic:nvPicPr>
                   <pic:blipFill>
-                    <a:blip r:embed="rId96"/>
+                    <a:blip r:embed="rId98"/>
                     <a:stretch>
                       <a:fillRect/>
                     </a:stretch>
@@ -8855,8 +8867,8 @@
       <w:pPr>
         <w:pStyle w:val="ImageCaption"/>
       </w:pPr>
-      <w:bookmarkStart w:id="99" w:name="fig:cseConsCumulative"/>
-      <w:bookmarkEnd w:id="99"/>
+      <w:bookmarkStart w:id="101" w:name="fig:cseConsCumulative"/>
+      <w:bookmarkEnd w:id="101"/>
       <w:r>
         <w:t xml:space="preserve">Figure 6.2: Plot of cumulative emissions (BEIS, 2019)</w:t>
       </w:r>
@@ -9023,9 +9035,9 @@
         <w:t xml:space="preserve">emissions footprint.</w:t>
       </w:r>
     </w:p>
-    <w:bookmarkEnd w:id="100"/>
-    <w:bookmarkEnd w:id="101"/>
-    <w:bookmarkStart w:id="107" w:name="district-level-total-emissions-by-method"/>
+    <w:bookmarkEnd w:id="102"/>
+    <w:bookmarkEnd w:id="103"/>
+    <w:bookmarkStart w:id="109" w:name="district-level-total-emissions-by-method"/>
     <w:p>
       <w:pPr>
         <w:pStyle w:val="Heading1"/>
@@ -9079,8 +9091,8 @@
       <w:pPr>
         <w:pStyle w:val="TableCaption"/>
       </w:pPr>
-      <w:bookmarkStart w:id="102" w:name="tab:districtTotals"/>
-      <w:bookmarkEnd w:id="102"/>
+      <w:bookmarkStart w:id="104" w:name="tab:districtTotals"/>
+      <w:bookmarkEnd w:id="104"/>
       <w:r>
         <w:t xml:space="preserve">Table 7.1:</w:t>
       </w:r>
@@ -11855,18 +11867,18 @@
           <wp:inline>
             <wp:extent cx="5334000" cy="4267200"/>
             <wp:effectExtent b="0" l="0" r="0" t="0"/>
-            <wp:docPr descr="Figure 7.1: Total emissions per district by method" title="" id="104" name="Picture"/>
+            <wp:docPr descr="Figure 7.1: Total emissions per district by method" title="" id="106" name="Picture"/>
             <a:graphic>
               <a:graphicData uri="http://schemas.openxmlformats.org/drawingml/2006/picture">
                 <pic:pic>
                   <pic:nvPicPr>
-                    <pic:cNvPr descr="/Users/ben/repos/git.soton/ba1e12/forks/SERG/HCC-engagement/hampshire-ghg-emissions/docs/Hampshire_County_GHG_Emissions_v2.0_files/figure-docx/districtTotals-1.png" id="105" name="Picture"/>
+                    <pic:cNvPr descr="/Users/ben/repos/git.soton/ba1e12/forks/SERG/HCC-engagement/hampshire-ghg-emissions/docs/Hampshire_County_GHG_Emissions_v2.0_files/figure-docx/districtTotals-1.png" id="107" name="Picture"/>
                     <pic:cNvPicPr>
                       <a:picLocks noChangeArrowheads="1" noChangeAspect="1"/>
                     </pic:cNvPicPr>
                   </pic:nvPicPr>
                   <pic:blipFill>
-                    <a:blip r:embed="rId103"/>
+                    <a:blip r:embed="rId105"/>
                     <a:stretch>
                       <a:fillRect/>
                     </a:stretch>
@@ -11897,14 +11909,14 @@
       <w:pPr>
         <w:pStyle w:val="ImageCaption"/>
       </w:pPr>
-      <w:bookmarkStart w:id="106" w:name="fig:districtTotals"/>
-      <w:bookmarkEnd w:id="106"/>
+      <w:bookmarkStart w:id="108" w:name="fig:districtTotals"/>
+      <w:bookmarkEnd w:id="108"/>
       <w:r>
         <w:t xml:space="preserve">Figure 7.1: Total emissions per district by method</w:t>
       </w:r>
     </w:p>
-    <w:bookmarkEnd w:id="107"/>
-    <w:bookmarkStart w:id="109" w:name="discussion"/>
+    <w:bookmarkEnd w:id="109"/>
+    <w:bookmarkStart w:id="111" w:name="discussion"/>
     <w:p>
       <w:pPr>
         <w:pStyle w:val="Heading1"/>
@@ -12228,8 +12240,8 @@
       <w:pPr>
         <w:pStyle w:val="TableCaption"/>
       </w:pPr>
-      <w:bookmarkStart w:id="108" w:name="tab:tableCompareTerr"/>
-      <w:bookmarkEnd w:id="108"/>
+      <w:bookmarkStart w:id="110" w:name="tab:tableCompareTerr"/>
+      <w:bookmarkEnd w:id="110"/>
       <w:r>
         <w:t xml:space="preserve">Table 8.1:</w:t>
       </w:r>
@@ -15677,8 +15689,8 @@
         <w:t xml:space="preserve">(i.e. supply chain transportation and distribution). As a result emissions from homes and private transport comprise only 33% of the total under this approach, flights a further 7% while the total for consumption of goods and services &amp; food is ~58%</w:t>
       </w:r>
     </w:p>
-    <w:bookmarkEnd w:id="109"/>
-    <w:bookmarkStart w:id="115" w:name="recommendations-and-future-work"/>
+    <w:bookmarkEnd w:id="111"/>
+    <w:bookmarkStart w:id="117" w:name="recommendations-and-future-work"/>
     <w:p>
       <w:pPr>
         <w:pStyle w:val="Heading1"/>
@@ -15747,7 +15759,7 @@
       <w:r>
         <w:t xml:space="preserve">(i.e. </w:t>
       </w:r>
-      <w:hyperlink r:id="rId74">
+      <w:hyperlink r:id="rId76">
         <w:r>
           <w:rPr>
             <w:rStyle w:val="Hyperlink"/>
@@ -15761,7 +15773,7 @@
       <w:r>
         <w:t xml:space="preserve"> </w:t>
       </w:r>
-      <w:hyperlink r:id="rId110">
+      <w:hyperlink r:id="rId112">
         <w:r>
           <w:rPr>
             <w:rStyle w:val="Hyperlink"/>
@@ -15952,7 +15964,7 @@
       <w:r>
         <w:t xml:space="preserve"> </w:t>
       </w:r>
-      <w:hyperlink r:id="rId111">
+      <w:hyperlink r:id="rId113">
         <w:r>
           <w:rPr>
             <w:rStyle w:val="Hyperlink"/>
@@ -15969,7 +15981,7 @@
       <w:r>
         <w:t xml:space="preserve"> </w:t>
       </w:r>
-      <w:hyperlink r:id="rId112">
+      <w:hyperlink r:id="rId114">
         <w:r>
           <w:rPr>
             <w:rStyle w:val="Hyperlink"/>
@@ -16006,7 +16018,7 @@
       <w:r>
         <w:t xml:space="preserve"> </w:t>
       </w:r>
-      <w:hyperlink r:id="rId113">
+      <w:hyperlink r:id="rId115">
         <w:r>
           <w:rPr>
             <w:rStyle w:val="Hyperlink"/>
@@ -16065,7 +16077,7 @@
       <w:r>
         <w:t xml:space="preserve"> </w:t>
       </w:r>
-      <w:hyperlink r:id="rId64">
+      <w:hyperlink r:id="rId66">
         <w:r>
           <w:rPr>
             <w:rStyle w:val="Hyperlink"/>
@@ -16094,7 +16106,7 @@
       <w:r>
         <w:t xml:space="preserve"> </w:t>
       </w:r>
-      <w:hyperlink r:id="rId114">
+      <w:hyperlink r:id="rId116">
         <w:r>
           <w:rPr>
             <w:rStyle w:val="Hyperlink"/>
@@ -16109,8 +16121,8 @@
         <w:t xml:space="preserve">consumption-based footprint data.</w:t>
       </w:r>
     </w:p>
-    <w:bookmarkEnd w:id="115"/>
-    <w:bookmarkStart w:id="122" w:name="appendix-data"/>
+    <w:bookmarkEnd w:id="117"/>
+    <w:bookmarkStart w:id="124" w:name="appendix-data"/>
     <w:p>
       <w:pPr>
         <w:pStyle w:val="Heading1"/>
@@ -16128,7 +16140,7 @@
         <w:t xml:space="preserve">Appendix: Data</w:t>
       </w:r>
     </w:p>
-    <w:bookmarkStart w:id="117" w:name="skimBeis"/>
+    <w:bookmarkStart w:id="119" w:name="skimBeis"/>
     <w:p>
       <w:pPr>
         <w:pStyle w:val="Heading2"/>
@@ -16158,8 +16170,8 @@
       <w:pPr>
         <w:pStyle w:val="TableCaption"/>
       </w:pPr>
-      <w:bookmarkStart w:id="116" w:name="tab:skimBEIS"/>
-      <w:bookmarkEnd w:id="116"/>
+      <w:bookmarkStart w:id="118" w:name="tab:skimBEIS"/>
+      <w:bookmarkEnd w:id="118"/>
       <w:r>
         <w:t xml:space="preserve">Table 10.1: Data summary</w:t>
       </w:r>
@@ -18376,8 +18388,8 @@
         </w:tc>
       </w:tr>
     </w:tbl>
-    <w:bookmarkEnd w:id="117"/>
-    <w:bookmarkStart w:id="119" w:name="skimCSEterr"/>
+    <w:bookmarkEnd w:id="119"/>
+    <w:bookmarkStart w:id="121" w:name="skimCSEterr"/>
     <w:p>
       <w:pPr>
         <w:pStyle w:val="Heading2"/>
@@ -18407,8 +18419,8 @@
       <w:pPr>
         <w:pStyle w:val="TableCaption"/>
       </w:pPr>
-      <w:bookmarkStart w:id="118" w:name="tab:skimCSEterr"/>
-      <w:bookmarkEnd w:id="118"/>
+      <w:bookmarkStart w:id="120" w:name="tab:skimCSEterr"/>
+      <w:bookmarkEnd w:id="120"/>
       <w:r>
         <w:t xml:space="preserve">Table 10.2: Data summary</w:t>
       </w:r>
@@ -21985,8 +21997,8 @@
         </w:tc>
       </w:tr>
     </w:tbl>
-    <w:bookmarkEnd w:id="119"/>
-    <w:bookmarkStart w:id="121" w:name="skimCSEcons"/>
+    <w:bookmarkEnd w:id="121"/>
+    <w:bookmarkStart w:id="123" w:name="skimCSEcons"/>
     <w:p>
       <w:pPr>
         <w:pStyle w:val="Heading2"/>
@@ -22016,8 +22028,8 @@
       <w:pPr>
         <w:pStyle w:val="TableCaption"/>
       </w:pPr>
-      <w:bookmarkStart w:id="120" w:name="tab:skimCSEcons"/>
-      <w:bookmarkEnd w:id="120"/>
+      <w:bookmarkStart w:id="122" w:name="tab:skimCSEcons"/>
+      <w:bookmarkEnd w:id="122"/>
       <w:r>
         <w:t xml:space="preserve">Table 10.3: Data summary</w:t>
       </w:r>
@@ -24790,9 +24802,9 @@
         </w:tc>
       </w:tr>
     </w:tbl>
-    <w:bookmarkEnd w:id="121"/>
-    <w:bookmarkEnd w:id="122"/>
-    <w:bookmarkStart w:id="126" w:name="appendix-r-environment"/>
+    <w:bookmarkEnd w:id="123"/>
+    <w:bookmarkEnd w:id="124"/>
+    <w:bookmarkStart w:id="128" w:name="appendix-r-environment"/>
     <w:p>
       <w:pPr>
         <w:pStyle w:val="Heading1"/>
@@ -24815,12 +24827,12 @@
         <w:pStyle w:val="FirstParagraph"/>
       </w:pPr>
       <w:r>
-        <w:t xml:space="preserve">Analysis completed in 29.21 seconds ( 0.49 minutes) using</w:t>
+        <w:t xml:space="preserve">Analysis completed in 29.02 seconds ( 0.48 minutes) using</w:t>
       </w:r>
       <w:r>
         <w:t xml:space="preserve"> </w:t>
       </w:r>
-      <w:hyperlink r:id="rId123">
+      <w:hyperlink r:id="rId125">
         <w:r>
           <w:rPr>
             <w:rStyle w:val="Hyperlink"/>
@@ -24837,7 +24849,7 @@
       <w:r>
         <w:t xml:space="preserve"> </w:t>
       </w:r>
-      <w:hyperlink r:id="rId124">
+      <w:hyperlink r:id="rId126">
         <w:r>
           <w:rPr>
             <w:rStyle w:val="Hyperlink"/>
@@ -24852,7 +24864,7 @@
         <w:t xml:space="preserve">with R version 4.3.1 (2023-06-16) running on x86_64-apple-darwin20.</w:t>
       </w:r>
     </w:p>
-    <w:bookmarkStart w:id="125" w:name="r-packages-used"/>
+    <w:bookmarkStart w:id="127" w:name="r-packages-used"/>
     <w:p>
       <w:pPr>
         <w:pStyle w:val="Heading2"/>
@@ -24990,9 +25002,9 @@
         <w:t xml:space="preserve">skimr [skimr]</w:t>
       </w:r>
     </w:p>
-    <w:bookmarkEnd w:id="125"/>
-    <w:bookmarkEnd w:id="126"/>
-    <w:bookmarkStart w:id="140" w:name="appendix-references"/>
+    <w:bookmarkEnd w:id="127"/>
+    <w:bookmarkEnd w:id="128"/>
+    <w:bookmarkStart w:id="142" w:name="appendix-references"/>
     <w:p>
       <w:pPr>
         <w:pStyle w:val="Heading1"/>
@@ -25001,8 +25013,8 @@
         <w:t xml:space="preserve">Appendix: References</w:t>
       </w:r>
     </w:p>
-    <w:bookmarkStart w:id="139" w:name="refs"/>
-    <w:bookmarkStart w:id="128" w:name="ref-rmarkdown"/>
+    <w:bookmarkStart w:id="141" w:name="refs"/>
+    <w:bookmarkStart w:id="130" w:name="ref-rmarkdown"/>
     <w:p>
       <w:pPr>
         <w:pStyle w:val="Bibliography"/>
@@ -25026,7 +25038,7 @@
       <w:r>
         <w:t xml:space="preserve"> </w:t>
       </w:r>
-      <w:hyperlink r:id="rId127">
+      <w:hyperlink r:id="rId129">
         <w:r>
           <w:rPr>
             <w:rStyle w:val="Hyperlink"/>
@@ -25038,8 +25050,8 @@
         <w:t xml:space="preserve">.</w:t>
       </w:r>
     </w:p>
-    <w:bookmarkEnd w:id="128"/>
-    <w:bookmarkStart w:id="130" w:name="ref-data.table"/>
+    <w:bookmarkEnd w:id="130"/>
+    <w:bookmarkStart w:id="132" w:name="ref-data.table"/>
     <w:p>
       <w:pPr>
         <w:pStyle w:val="Bibliography"/>
@@ -25063,7 +25075,7 @@
       <w:r>
         <w:t xml:space="preserve"> </w:t>
       </w:r>
-      <w:hyperlink r:id="rId129">
+      <w:hyperlink r:id="rId131">
         <w:r>
           <w:rPr>
             <w:rStyle w:val="Hyperlink"/>
@@ -25075,8 +25087,8 @@
         <w:t xml:space="preserve">.</w:t>
       </w:r>
     </w:p>
-    <w:bookmarkEnd w:id="130"/>
-    <w:bookmarkStart w:id="132" w:name="ref-flextable"/>
+    <w:bookmarkEnd w:id="132"/>
+    <w:bookmarkStart w:id="134" w:name="ref-flextable"/>
     <w:p>
       <w:pPr>
         <w:pStyle w:val="Bibliography"/>
@@ -25100,7 +25112,7 @@
       <w:r>
         <w:t xml:space="preserve"> </w:t>
       </w:r>
-      <w:hyperlink r:id="rId131">
+      <w:hyperlink r:id="rId133">
         <w:r>
           <w:rPr>
             <w:rStyle w:val="Hyperlink"/>
@@ -25112,8 +25124,8 @@
         <w:t xml:space="preserve">.</w:t>
       </w:r>
     </w:p>
-    <w:bookmarkEnd w:id="132"/>
-    <w:bookmarkStart w:id="134" w:name="ref-baseR"/>
+    <w:bookmarkEnd w:id="134"/>
+    <w:bookmarkStart w:id="136" w:name="ref-baseR"/>
     <w:p>
       <w:pPr>
         <w:pStyle w:val="Bibliography"/>
@@ -25137,7 +25149,7 @@
       <w:r>
         <w:t xml:space="preserve"> </w:t>
       </w:r>
-      <w:hyperlink r:id="rId133">
+      <w:hyperlink r:id="rId135">
         <w:r>
           <w:rPr>
             <w:rStyle w:val="Hyperlink"/>
@@ -25149,8 +25161,8 @@
         <w:t xml:space="preserve">.</w:t>
       </w:r>
     </w:p>
-    <w:bookmarkEnd w:id="134"/>
-    <w:bookmarkStart w:id="136" w:name="ref-bookdown"/>
+    <w:bookmarkEnd w:id="136"/>
+    <w:bookmarkStart w:id="138" w:name="ref-bookdown"/>
     <w:p>
       <w:pPr>
         <w:pStyle w:val="Bibliography"/>
@@ -25202,7 +25214,7 @@
       <w:r>
         <w:t xml:space="preserve"> </w:t>
       </w:r>
-      <w:hyperlink r:id="rId135">
+      <w:hyperlink r:id="rId137">
         <w:r>
           <w:rPr>
             <w:rStyle w:val="Hyperlink"/>
@@ -25214,8 +25226,8 @@
         <w:t xml:space="preserve">.</w:t>
       </w:r>
     </w:p>
-    <w:bookmarkEnd w:id="136"/>
-    <w:bookmarkStart w:id="138" w:name="ref-knitr"/>
+    <w:bookmarkEnd w:id="138"/>
+    <w:bookmarkStart w:id="140" w:name="ref-knitr"/>
     <w:p>
       <w:pPr>
         <w:pStyle w:val="Bibliography"/>
@@ -25239,7 +25251,7 @@
       <w:r>
         <w:t xml:space="preserve"> </w:t>
       </w:r>
-      <w:hyperlink r:id="rId137">
+      <w:hyperlink r:id="rId139">
         <w:r>
           <w:rPr>
             <w:rStyle w:val="Hyperlink"/>
@@ -25251,9 +25263,9 @@
         <w:t xml:space="preserve">.</w:t>
       </w:r>
     </w:p>
-    <w:bookmarkEnd w:id="138"/>
-    <w:bookmarkEnd w:id="139"/>
     <w:bookmarkEnd w:id="140"/>
+    <w:bookmarkEnd w:id="141"/>
+    <w:bookmarkEnd w:id="142"/>
     <w:sectPr/>
   </w:body>
 </w:document>

</xml_diff>

<commit_message>
updated details & links
</commit_message>
<xml_diff>
--- a/docs/Hampshire_County_GHG_Emissions_v2.0.docx
+++ b/docs/Hampshire_County_GHG_Emissions_v2.0.docx
@@ -180,7 +180,7 @@
         <w:t xml:space="preserve"> </w:t>
       </w:r>
       <w:r>
-        <w:t xml:space="preserve">17:14:54.31977</w:t>
+        <w:t xml:space="preserve">17:24:21.313523</w:t>
       </w:r>
     </w:p>
     <w:bookmarkStart w:id="30" w:name="about"/>
@@ -24827,7 +24827,7 @@
         <w:pStyle w:val="FirstParagraph"/>
       </w:pPr>
       <w:r>
-        <w:t xml:space="preserve">Analysis completed in 29.02 seconds ( 0.48 minutes) using</w:t>
+        <w:t xml:space="preserve">Analysis completed in 26.9 seconds ( 0.45 minutes) using</w:t>
       </w:r>
       <w:r>
         <w:t xml:space="preserve"> </w:t>

</xml_diff>